<commit_message>
Edit to PyG Research Note
Added translator’s name to footnote 1.
</commit_message>
<xml_diff>
--- a/papers/pygSpanish/pygRNR/DatosAbiertosRedistritacion(PyG)RnR14EnglishTranslation.docx
+++ b/papers/pygSpanish/pygRNR/DatosAbiertosRedistritacion(PyG)RnR14EnglishTranslation.docx
@@ -865,7 +865,7 @@
         </w:rPr>
         <w:t xml:space="preserve">citizens to participate, manipulate, analyze and share the flow of </w:t>
       </w:r>
-      <w:commentRangeStart w:id="0"/>
+      <w:commentRangeStart w:id="1"/>
       <w:proofErr w:type="spellStart"/>
       <w:r>
         <w:rPr>
@@ -879,13 +879,13 @@
         </w:rPr>
         <w:t>ced</w:t>
       </w:r>
-      <w:commentRangeEnd w:id="0"/>
+      <w:commentRangeEnd w:id="1"/>
       <w:proofErr w:type="spellEnd"/>
       <w:r>
         <w:rPr>
           <w:rStyle w:val="CommentReference"/>
         </w:rPr>
-        <w:commentReference w:id="0"/>
+        <w:commentReference w:id="1"/>
       </w:r>
       <w:r>
         <w:rPr>
@@ -899,19 +899,19 @@
         </w:rPr>
         <w:t xml:space="preserve"> demographic and electoral information used for redistricting. Although there are government data archives </w:t>
       </w:r>
-      <w:commentRangeStart w:id="1"/>
+      <w:commentRangeStart w:id="2"/>
       <w:r>
         <w:rPr>
           <w:rFonts w:ascii="Times New Roman" w:hAnsi="Times New Roman" w:cs="Times New Roman"/>
         </w:rPr>
         <w:t>whose</w:t>
       </w:r>
-      <w:commentRangeEnd w:id="1"/>
+      <w:commentRangeEnd w:id="2"/>
       <w:r>
         <w:rPr>
           <w:rStyle w:val="CommentReference"/>
         </w:rPr>
-        <w:commentReference w:id="1"/>
+        <w:commentReference w:id="2"/>
       </w:r>
       <w:r>
         <w:rPr>
@@ -3192,15 +3192,7 @@
         <w:rPr>
           <w:rFonts w:ascii="Times New Roman" w:hAnsi="Times New Roman" w:cs="Times New Roman"/>
         </w:rPr>
-        <w:t xml:space="preserve"> and intere</w:t>
-      </w:r>
-      <w:bookmarkStart w:id="2" w:name="_GoBack"/>
-      <w:bookmarkEnd w:id="2"/>
-      <w:r>
-        <w:rPr>
-          <w:rFonts w:ascii="Times New Roman" w:hAnsi="Times New Roman" w:cs="Times New Roman"/>
-        </w:rPr>
-        <w:t xml:space="preserve">sting descriptions of the territorial breakdown of the vote, but has not undertaken an in-depth discussion of issues like the </w:t>
+        <w:t xml:space="preserve"> and interesting descriptions of the territorial breakdown of the vote, but has not undertaken an in-depth discussion of issues like the </w:t>
       </w:r>
       <w:r>
         <w:rPr>
@@ -5036,16 +5028,8 @@
         <w:rPr>
           <w:rFonts w:ascii="Times New Roman" w:hAnsi="Times New Roman" w:cs="Times New Roman"/>
         </w:rPr>
-        <w:t xml:space="preserve">There are various types of specialized software for processing part of the </w:t>
-      </w:r>
-      <w:proofErr w:type="gramStart"/>
-      <w:r>
-        <w:rPr>
-          <w:rFonts w:ascii="Times New Roman" w:hAnsi="Times New Roman" w:cs="Times New Roman"/>
-        </w:rPr>
-        <w:t>information</w:t>
-      </w:r>
-      <w:proofErr w:type="gramEnd"/>
+        <w:t>There are various types of specialized software for processing part of the information</w:t>
+      </w:r>
       <w:r>
         <w:rPr>
           <w:rFonts w:ascii="Times New Roman" w:hAnsi="Times New Roman" w:cs="Times New Roman"/>
@@ -16757,7 +16741,6 @@
         </w:rPr>
         <w:t xml:space="preserve"> </w:t>
       </w:r>
-      <w:proofErr w:type="gramEnd"/>
       <w:r>
         <w:rPr>
           <w:rStyle w:val="InternetLink"/>
@@ -16768,7 +16751,6 @@
         </w:rPr>
         <w:t>http://cartografia.ife.org.mx/</w:t>
       </w:r>
-      <w:proofErr w:type="gramStart"/>
       <w:r>
         <w:rPr>
           <w:rFonts w:ascii="Times New Roman" w:eastAsia="Times New Roman" w:hAnsi="Times New Roman" w:cs="Times New Roman"/>
@@ -22442,7 +22424,7 @@
 
 <file path=word/comments.xml><?xml version="1.0" encoding="utf-8"?>
 <w:comments xmlns:wpc="http://schemas.microsoft.com/office/word/2010/wordprocessingCanvas" xmlns:mo="http://schemas.microsoft.com/office/mac/office/2008/main" xmlns:mc="http://schemas.openxmlformats.org/markup-compatibility/2006" xmlns:mv="urn:schemas-microsoft-com:mac:vml" xmlns:o="urn:schemas-microsoft-com:office:office" xmlns:r="http://schemas.openxmlformats.org/officeDocument/2006/relationships" xmlns:m="http://schemas.openxmlformats.org/officeDocument/2006/math" xmlns:v="urn:schemas-microsoft-com:vml" xmlns:wp14="http://schemas.microsoft.com/office/word/2010/wordprocessingDrawing" xmlns:wp="http://schemas.openxmlformats.org/drawingml/2006/wordprocessingDrawing" xmlns:w10="urn:schemas-microsoft-com:office:word" xmlns:w="http://schemas.openxmlformats.org/wordprocessingml/2006/main" xmlns:w14="http://schemas.microsoft.com/office/word/2010/wordml" xmlns:wpg="http://schemas.microsoft.com/office/word/2010/wordprocessingGroup" xmlns:wpi="http://schemas.microsoft.com/office/word/2010/wordprocessingInk" xmlns:wne="http://schemas.microsoft.com/office/word/2006/wordml" xmlns:wps="http://schemas.microsoft.com/office/word/2010/wordprocessingShape" mc:Ignorable="w14 wp14">
-  <w:comment w:id="0" w:author="..." w:date="2016-04-07T18:34:00Z" w:initials=".">
+  <w:comment w:id="1" w:author="..." w:date="2016-04-07T18:34:00Z" w:initials=".">
     <w:p>
       <w:pPr>
         <w:pStyle w:val="CommentText"/>
@@ -22458,7 +22440,7 @@
       </w:r>
     </w:p>
   </w:comment>
-  <w:comment w:id="1" w:author="..." w:date="2016-04-07T18:23:00Z" w:initials=".">
+  <w:comment w:id="2" w:author="..." w:date="2016-04-07T18:23:00Z" w:initials=".">
     <w:p>
       <w:pPr>
         <w:pStyle w:val="CommentText"/>
@@ -22599,7 +22581,7 @@
         <w:rStyle w:val="PageNumber"/>
         <w:noProof/>
       </w:rPr>
-      <w:t>33</w:t>
+      <w:t>1</w:t>
     </w:r>
     <w:r>
       <w:rPr>
@@ -22877,6 +22859,66 @@
           <w:szCs w:val="20"/>
         </w:rPr>
         <w:t xml:space="preserve"> </w:t>
+      </w:r>
+      <w:r>
+        <w:rPr>
+          <w:rFonts w:ascii="Times New Roman" w:hAnsi="Times New Roman" w:cs="Times New Roman"/>
+          <w:sz w:val="20"/>
+          <w:szCs w:val="20"/>
+        </w:rPr>
+        <w:t>Article</w:t>
+      </w:r>
+      <w:r>
+        <w:rPr>
+          <w:rFonts w:ascii="Times New Roman" w:hAnsi="Times New Roman" w:cs="Times New Roman"/>
+          <w:sz w:val="20"/>
+          <w:szCs w:val="20"/>
+        </w:rPr>
+        <w:t xml:space="preserve"> translated f</w:t>
+      </w:r>
+      <w:r>
+        <w:rPr>
+          <w:rFonts w:ascii="Times New Roman" w:hAnsi="Times New Roman" w:cs="Times New Roman"/>
+          <w:sz w:val="20"/>
+          <w:szCs w:val="20"/>
+        </w:rPr>
+        <w:t>rom</w:t>
+      </w:r>
+      <w:bookmarkStart w:id="0" w:name="_GoBack"/>
+      <w:bookmarkEnd w:id="0"/>
+      <w:r>
+        <w:rPr>
+          <w:rFonts w:ascii="Times New Roman" w:hAnsi="Times New Roman" w:cs="Times New Roman"/>
+          <w:sz w:val="20"/>
+          <w:szCs w:val="20"/>
+        </w:rPr>
+        <w:t xml:space="preserve"> Spanish </w:t>
+      </w:r>
+      <w:r>
+        <w:rPr>
+          <w:rFonts w:ascii="Times New Roman" w:hAnsi="Times New Roman" w:cs="Times New Roman"/>
+          <w:sz w:val="20"/>
+          <w:szCs w:val="20"/>
+        </w:rPr>
+        <w:t xml:space="preserve">by Susana </w:t>
+      </w:r>
+      <w:proofErr w:type="spellStart"/>
+      <w:r>
+        <w:rPr>
+          <w:rFonts w:ascii="Times New Roman" w:hAnsi="Times New Roman" w:cs="Times New Roman"/>
+          <w:sz w:val="20"/>
+          <w:szCs w:val="20"/>
+        </w:rPr>
+        <w:t>Guardado</w:t>
+      </w:r>
+      <w:proofErr w:type="spellEnd"/>
+      <w:r>
+        <w:rPr>
+          <w:rFonts w:ascii="Times New Roman" w:hAnsi="Times New Roman" w:cs="Times New Roman"/>
+          <w:sz w:val="20"/>
+          <w:szCs w:val="20"/>
+        </w:rPr>
+        <w:t xml:space="preserve"> y del Castro. </w:t>
       </w:r>
       <w:r>
         <w:rPr>

</xml_diff>